<commit_message>
Modificacion link del libro
Se corrigio el link del libro "Los 7 habitos de los adolescentes altamente efectivo"
</commit_message>
<xml_diff>
--- a/2020/cursos/etica/Noveno/01 Guia 1  Etica - Adquirir el habito.docx
+++ b/2020/cursos/etica/Noveno/01 Guia 1  Etica - Adquirir el habito.docx
@@ -200,7 +200,6 @@
           <w:lang w:val="es-CO"/>
         </w:rPr>
       </w:pPr>
-      <w:bookmarkStart w:id="0" w:name="_GoBack"/>
       <w:r>
         <w:rPr>
           <w:rFonts w:ascii="Verdana" w:hAnsi="Verdana"/>
@@ -281,7 +280,6 @@
           </wp:anchor>
         </w:drawing>
       </w:r>
-      <w:bookmarkEnd w:id="0"/>
       <w:r>
         <w:rPr>
           <w:rFonts w:ascii="Verdana" w:hAnsi="Verdana" w:cstheme="minorHAnsi"/>
@@ -1364,16 +1362,6 @@
         <w:spacing w:after="0"/>
         <w:jc w:val="both"/>
         <w:rPr>
-          <w:rFonts w:asciiTheme="minorHAnsi" w:hAnsiTheme="minorHAnsi" w:cstheme="minorHAnsi"/>
-          <w:lang w:val="es-CO"/>
-        </w:rPr>
-      </w:pPr>
-    </w:p>
-    <w:p>
-      <w:pPr>
-        <w:spacing w:after="0"/>
-        <w:jc w:val="both"/>
-        <w:rPr>
           <w:rFonts w:ascii="Verdana" w:hAnsi="Verdana"/>
           <w:b/>
           <w:bCs/>
@@ -1475,11 +1463,35 @@
     </w:p>
     <w:p>
       <w:pPr>
+        <w:pStyle w:val="Prrafodelista"/>
+        <w:spacing w:after="0"/>
+        <w:ind w:left="360"/>
+        <w:jc w:val="both"/>
+      </w:pPr>
+      <w:r>
+        <w:rPr>
+          <w:rFonts w:ascii="Verdana" w:hAnsi="Verdana"/>
+          <w:lang w:val="en-US"/>
+        </w:rPr>
+        <w:t xml:space="preserve">Link: </w:t>
+      </w:r>
+      <w:hyperlink r:id="rId14" w:history="1">
+        <w:r>
+          <w:rPr>
+            <w:rStyle w:val="Hipervnculo"/>
+            <w:lang w:val="en-US"/>
+          </w:rPr>
+          <w:t>https://liceopatria.github.io/2020/cursos/etica/docs/pdf/Los%207%20Habitos%20de%20los%20Adolescentes%20Altamente%20Efectivos%20(Sean%20Covey).pdf</w:t>
+        </w:r>
+      </w:hyperlink>
+    </w:p>
+    <w:p>
+      <w:pPr>
         <w:spacing w:after="0"/>
         <w:jc w:val="both"/>
         <w:rPr>
           <w:rFonts w:asciiTheme="minorHAnsi" w:hAnsiTheme="minorHAnsi" w:cstheme="minorHAnsi"/>
-          <w:lang w:val="es-CO"/>
+          <w:lang w:val="en-US"/>
         </w:rPr>
       </w:pPr>
     </w:p>
@@ -1592,19 +1604,9 @@
         </w:sdt>
       </w:sdtContent>
     </w:sdt>
-    <w:p>
-      <w:pPr>
-        <w:spacing w:after="0"/>
-        <w:jc w:val="both"/>
-        <w:rPr>
-          <w:rFonts w:asciiTheme="minorHAnsi" w:hAnsiTheme="minorHAnsi" w:cstheme="minorHAnsi"/>
-          <w:lang w:val="es-CO"/>
-        </w:rPr>
-      </w:pPr>
-    </w:p>
     <w:sectPr>
-      <w:headerReference w:type="default" r:id="rId14"/>
-      <w:footerReference w:type="default" r:id="rId15"/>
+      <w:headerReference w:type="default" r:id="rId15"/>
+      <w:footerReference w:type="default" r:id="rId16"/>
       <w:pgSz w:w="12240" w:h="20160" w:code="5"/>
       <w:pgMar w:top="2268" w:right="1134" w:bottom="1134" w:left="1134" w:header="1701" w:footer="709" w:gutter="0"/>
       <w:cols w:space="708"/>
@@ -1969,23 +1971,13 @@
                               <w:lang w:val="es-CO"/>
                             </w:rPr>
                           </w:pPr>
-                          <w:proofErr w:type="spellStart"/>
                           <w:r>
                             <w:rPr>
                               <w:color w:val="D9D9D9" w:themeColor="background1" w:themeShade="D9"/>
                               <w:lang w:val="es-CO"/>
                             </w:rPr>
-                            <w:t>dd</w:t>
+                            <w:t>dd/mm/</w:t>
                           </w:r>
-                          <w:proofErr w:type="spellEnd"/>
-                          <w:r>
-                            <w:rPr>
-                              <w:color w:val="D9D9D9" w:themeColor="background1" w:themeShade="D9"/>
-                              <w:lang w:val="es-CO"/>
-                            </w:rPr>
-                            <w:t>/mm/</w:t>
-                          </w:r>
-                          <w:proofErr w:type="spellStart"/>
                           <w:r>
                             <w:rPr>
                               <w:color w:val="D9D9D9" w:themeColor="background1" w:themeShade="D9"/>
@@ -1993,7 +1985,6 @@
                             </w:rPr>
                             <w:t>aaaa</w:t>
                           </w:r>
-                          <w:proofErr w:type="spellEnd"/>
                         </w:p>
                       </w:txbxContent>
                     </wps:txbx>
@@ -2804,7 +2795,7 @@
         <v:path o:extrusionok="f" gradientshapeok="t" o:connecttype="rect"/>
         <o:lock v:ext="edit" aspectratio="t"/>
       </v:shapetype>
-      <v:shape id="_x0000_i1071" type="#_x0000_t75" style="width:11.25pt;height:11.25pt" o:bullet="t">
+      <v:shape id="_x0000_i1043" type="#_x0000_t75" style="width:11.25pt;height:11.25pt" o:bullet="t">
         <v:imagedata r:id="rId1" o:title="mso6910"/>
       </v:shape>
     </w:pict>
@@ -5388,7 +5379,7 @@
 </file>
 
 <file path=customXml/itemProps1.xml><?xml version="1.0" encoding="utf-8"?>
-<ds:datastoreItem xmlns:ds="http://schemas.openxmlformats.org/officeDocument/2006/customXml" ds:itemID="{4B95DC92-D6EE-4541-8D3D-0E26AB1D6AFE}">
+<ds:datastoreItem xmlns:ds="http://schemas.openxmlformats.org/officeDocument/2006/customXml" ds:itemID="{0690FDCC-854C-4E98-9A36-B27F4A7277C3}">
   <ds:schemaRefs>
     <ds:schemaRef ds:uri="http://schemas.openxmlformats.org/officeDocument/2006/bibliography"/>
   </ds:schemaRefs>

</xml_diff>